<commit_message>
update with figures in the reviewer comments
</commit_message>
<xml_diff>
--- a/doc/response_to_reviewer_R1.docx
+++ b/doc/response_to_reviewer_R1.docx
@@ -101,6 +101,53 @@
         <w:pStyle w:val="BodyText"/>
       </w:pPr>
       <w:r>
+        <w:drawing>
+          <wp:inline>
+            <wp:extent cx="3669832" cy="3669832"/>
+            <wp:effectExtent b="0" l="0" r="0" t="0"/>
+            <wp:docPr descr="" title="" id="21" name="Picture"/>
+            <a:graphic>
+              <a:graphicData uri="http://schemas.openxmlformats.org/drawingml/2006/picture">
+                <pic:pic>
+                  <pic:nvPicPr>
+                    <pic:cNvPr descr="display/Fig_dec_dist.png" id="22" name="Picture"/>
+                    <pic:cNvPicPr>
+                      <a:picLocks noChangeArrowheads="1" noChangeAspect="1"/>
+                    </pic:cNvPicPr>
+                  </pic:nvPicPr>
+                  <pic:blipFill>
+                    <a:blip r:embed="rId20"/>
+                    <a:stretch>
+                      <a:fillRect/>
+                    </a:stretch>
+                  </pic:blipFill>
+                  <pic:spPr bwMode="auto">
+                    <a:xfrm>
+                      <a:off x="0" y="0"/>
+                      <a:ext cx="3669832" cy="3669832"/>
+                    </a:xfrm>
+                    <a:prstGeom prst="rect">
+                      <a:avLst/>
+                    </a:prstGeom>
+                    <a:noFill/>
+                    <a:ln w="9525">
+                      <a:noFill/>
+                      <a:headEnd/>
+                      <a:tailEnd/>
+                    </a:ln>
+                  </pic:spPr>
+                </pic:pic>
+              </a:graphicData>
+            </a:graphic>
+          </wp:inline>
+        </w:drawing>
+      </w:r>
+    </w:p>
+    <w:p>
+      <w:pPr>
+        <w:pStyle w:val="BodyText"/>
+      </w:pPr>
+      <w:r>
         <w:t xml:space="preserve">• I think it is important to add the average of non-dry years in Figure 1a (without 2010, 2015 and 2020). This helps clarify the difference between a normal/rainy year and a dry year.</w:t>
       </w:r>
     </w:p>
@@ -121,6 +168,53 @@
         <w:pStyle w:val="BodyText"/>
       </w:pPr>
       <w:r>
+        <w:drawing>
+          <wp:inline>
+            <wp:extent cx="5943600" cy="5943600"/>
+            <wp:effectExtent b="0" l="0" r="0" t="0"/>
+            <wp:docPr descr="" title="" id="24" name="Picture"/>
+            <a:graphic>
+              <a:graphicData uri="http://schemas.openxmlformats.org/drawingml/2006/picture">
+                <pic:pic>
+                  <pic:nvPicPr>
+                    <pic:cNvPr descr="display/Fig1.png" id="25" name="Picture"/>
+                    <pic:cNvPicPr>
+                      <a:picLocks noChangeArrowheads="1" noChangeAspect="1"/>
+                    </pic:cNvPicPr>
+                  </pic:nvPicPr>
+                  <pic:blipFill>
+                    <a:blip r:embed="rId23"/>
+                    <a:stretch>
+                      <a:fillRect/>
+                    </a:stretch>
+                  </pic:blipFill>
+                  <pic:spPr bwMode="auto">
+                    <a:xfrm>
+                      <a:off x="0" y="0"/>
+                      <a:ext cx="5943600" cy="5943600"/>
+                    </a:xfrm>
+                    <a:prstGeom prst="rect">
+                      <a:avLst/>
+                    </a:prstGeom>
+                    <a:noFill/>
+                    <a:ln w="9525">
+                      <a:noFill/>
+                      <a:headEnd/>
+                      <a:tailEnd/>
+                    </a:ln>
+                  </pic:spPr>
+                </pic:pic>
+              </a:graphicData>
+            </a:graphic>
+          </wp:inline>
+        </w:drawing>
+      </w:r>
+    </w:p>
+    <w:p>
+      <w:pPr>
+        <w:pStyle w:val="BodyText"/>
+      </w:pPr>
+      <w:r>
         <w:t xml:space="preserve">• It confuses many acronyms. It’s necessary to rewrite their description at least once in the results section, e.g. CII doesn’t appear in this section.</w:t>
       </w:r>
     </w:p>
@@ -174,7 +268,7 @@
       <w:r>
         <w:t xml:space="preserve"> </w:t>
       </w:r>
-      <w:hyperlink r:id="rId20">
+      <w:hyperlink r:id="rId26">
         <w:r>
           <w:rPr>
             <w:rStyle w:val="Hyperlink"/>
@@ -339,6 +433,53 @@
         <w:pStyle w:val="BodyText"/>
       </w:pPr>
       <w:r>
+        <w:drawing>
+          <wp:inline>
+            <wp:extent cx="5943600" cy="5943600"/>
+            <wp:effectExtent b="0" l="0" r="0" t="0"/>
+            <wp:docPr descr="" title="" id="28" name="Picture"/>
+            <a:graphic>
+              <a:graphicData uri="http://schemas.openxmlformats.org/drawingml/2006/picture">
+                <pic:pic>
+                  <pic:nvPicPr>
+                    <pic:cNvPr descr="display/Fig2_alt2.png" id="29" name="Picture"/>
+                    <pic:cNvPicPr>
+                      <a:picLocks noChangeArrowheads="1" noChangeAspect="1"/>
+                    </pic:cNvPicPr>
+                  </pic:nvPicPr>
+                  <pic:blipFill>
+                    <a:blip r:embed="rId27"/>
+                    <a:stretch>
+                      <a:fillRect/>
+                    </a:stretch>
+                  </pic:blipFill>
+                  <pic:spPr bwMode="auto">
+                    <a:xfrm>
+                      <a:off x="0" y="0"/>
+                      <a:ext cx="5943600" cy="5943600"/>
+                    </a:xfrm>
+                    <a:prstGeom prst="rect">
+                      <a:avLst/>
+                    </a:prstGeom>
+                    <a:noFill/>
+                    <a:ln w="9525">
+                      <a:noFill/>
+                      <a:headEnd/>
+                      <a:tailEnd/>
+                    </a:ln>
+                  </pic:spPr>
+                </pic:pic>
+              </a:graphicData>
+            </a:graphic>
+          </wp:inline>
+        </w:drawing>
+      </w:r>
+    </w:p>
+    <w:p>
+      <w:pPr>
+        <w:pStyle w:val="BodyText"/>
+      </w:pPr>
+      <w:r>
         <w:t xml:space="preserve">339-346: I had a hard time understanding this result, on the one hand it says that Crown exposure was associated with greater growth declines in 2010, but not for 2015 and 2020. However, according Fig 5b all all crown exposure categories had negative sensitivities in 2015 and 2020.</w:t>
       </w:r>
     </w:p>
@@ -391,7 +532,7 @@
           <w:bCs/>
           <w:b/>
         </w:rPr>
-        <w:t xml:space="preserve">RESPONSE: Yes, other size effect is DBH, accounting for crown exposure. We have now made that clear.</w:t>
+        <w:t xml:space="preserve">RESPONSE: Yes, other size effect is DBH, accounting for crown exposure. We have now made that clear in the table.</w:t>
       </w:r>
     </w:p>
     <w:p>
@@ -741,7 +882,11 @@
         <w:pStyle w:val="BodyText"/>
       </w:pPr>
       <w:r>
-        <w:t xml:space="preserve">RESPONSE:</w:t>
+        <w:rPr>
+          <w:bCs/>
+          <w:b/>
+        </w:rPr>
+        <w:t xml:space="preserve">RESPONSE: Thanks for noticing this. We have made the change.</w:t>
       </w:r>
     </w:p>
     <w:p>

</xml_diff>

<commit_message>
update with table for species sensitivity medians and IUCN status
</commit_message>
<xml_diff>
--- a/doc/response_to_reviewer_R1.docx
+++ b/doc/response_to_reviewer_R1.docx
@@ -4,7 +4,51 @@
   <w:body>
     <w:p>
       <w:pPr>
+        <w:pStyle w:val="Title"/>
+      </w:pPr>
+      <w:r>
+        <w:t xml:space="preserve">Responses</w:t>
+      </w:r>
+      <w:r>
+        <w:t xml:space="preserve"> </w:t>
+      </w:r>
+      <w:r>
+        <w:t xml:space="preserve">to</w:t>
+      </w:r>
+      <w:r>
+        <w:t xml:space="preserve"> </w:t>
+      </w:r>
+      <w:r>
+        <w:t xml:space="preserve">the</w:t>
+      </w:r>
+      <w:r>
+        <w:t xml:space="preserve"> </w:t>
+      </w:r>
+      <w:r>
+        <w:t xml:space="preserve">Reviewer</w:t>
+      </w:r>
+    </w:p>
+    <w:p>
+      <w:pPr>
         <w:pStyle w:val="FirstParagraph"/>
+      </w:pPr>
+      <w:r>
+        <w:rPr>
+          <w:bCs/>
+          <w:b/>
+        </w:rPr>
+        <w:t xml:space="preserve">Title:</w:t>
+      </w:r>
+      <w:r>
+        <w:t xml:space="preserve"> </w:t>
+      </w:r>
+      <w:r>
+        <w:t xml:space="preserve">Drought response is not a species trait: tropical tree drought sensitivity is shaped by drought characteristics, species adaptations, and individual microenvironments</w:t>
+      </w:r>
+    </w:p>
+    <w:p>
+      <w:pPr>
+        <w:pStyle w:val="BodyText"/>
       </w:pPr>
       <w:r>
         <w:t xml:space="preserve">Referees’ comments to the author(s):</w:t>
@@ -287,17 +331,10 @@
       </w:pPr>
       <w:r>
         <w:rPr>
-          <w:bCs/>
-          <w:b/>
-        </w:rPr>
-        <w:t xml:space="preserve">RESPONSE: Thanks for this suggestion.</w:t>
-      </w:r>
-      <w:r>
-        <w:rPr>
-          <w:bCs/>
-          <w:b/>
-        </w:rPr>
-        <w:t xml:space="preserve"> </w:t>
+          <w:iCs/>
+          <w:i/>
+        </w:rPr>
+        <w:t xml:space="preserve">RESPONSE:</w:t>
       </w:r>
     </w:p>
     <w:p>
@@ -313,7 +350,11 @@
         <w:pStyle w:val="BodyText"/>
       </w:pPr>
       <w:r>
-        <w:t xml:space="preserve">RESPONSE:</w:t>
+        <w:rPr>
+          <w:bCs/>
+          <w:b/>
+        </w:rPr>
+        <w:t xml:space="preserve">RESPONSE: Thanks for this suggestion. We have now included a supplementary table that details the response of specific species to specific drought events. This also highlights our main message that the species responses are dissimilar acorss drought events.</w:t>
       </w:r>
     </w:p>
     <w:p>
@@ -656,7 +697,7 @@
           <w:iCs/>
           <w:i/>
         </w:rPr>
-        <w:t xml:space="preserve">RESPONSE: Thanks for this comment. We have removed 2023 and 2024 from the x-axis. While we agree that there is a lot more to discuss and analyse from this figure, we wanted to be careful not to overinterpret the growth patterns without adequate analysis of other covariates. The pattern that you describe for the 2015 drought is interesting, but this is primarily because drought conditions were prolonged into 2016 - this was a multi-year drought - and the ENSO conditions switched only late in 2016, leading to a late monsoon. Our analysis does not have the power to analyse multi-year droughts separately from single year droughts, and therefore we chose not to analyse and interpret these cycles.</w:t>
+        <w:t xml:space="preserve">RESPONSE: Thanks for this suggestion. We have removed 2023 and 2024 from the x-axis. While we agree that there is a lot more to discuss and analyse from this figure, we wanted to be careful not to overinterpret the growth patterns without adequate analysis of other covariates. For example, the pattern of suppressed growth after the 2015 drought is not necessarily because of lag times in recovery but more likely because drought conditions were prolonged into 2016 - this was a multi-year drought - and El Nino conditions switched to La Nina only late in 2016, leading to a late monsoon. Our analysis was focussed on episodic droughts, and therefore we chose not to analyse and interpret the whole timeseries in this study. We recognise however, that lagged responses and compensatory responses would be important in such timeseries and hope to answer these as the dataset accumulates.</w:t>
       </w:r>
     </w:p>
     <w:p>
@@ -792,7 +833,7 @@
           <w:iCs/>
           <w:i/>
         </w:rPr>
-        <w:t xml:space="preserve">RESPONSE: Thanks for this interesting comment. The timing of deciduousness may be an important factor to consider, however, from the data reported in Williams et al. (2008), leaf flush for most species is reported during the month after the spring equinox in late March, independent of the duration of leaflessness. Moreover, the timing of deciduousness can differ from year to year, and would require direct measurement at the tree to answer this interesting question.</w:t>
+        <w:t xml:space="preserve">RESPONSE: Thanks for this interesting comment. We agree that there are several hydraulic strategies both above and belowground that might impact tree growth sensitivity to drought. We chose deciduousness as a simple, illustrative example of a strategy that might be associated with some of this variation. We agree that the timing of deciduousness may be an important factor to consider, as might leaf turgor loss point, wood density etc. and considering these would be a key direction for future analyses, but beyond the scope of the current analysis.</w:t>
       </w:r>
     </w:p>
     <w:p>
@@ -832,7 +873,7 @@
           <w:bCs/>
           <w:b/>
         </w:rPr>
-        <w:t xml:space="preserve">RESPONSE: Thanks for this suggestion. The ditted line in Fig S6 was originally the 1:1 line - a strict null expectation. We have now added dashed lines for the significant correlations. Following the same logic, for S11 and S12, we have now changed the non-significant correlations to dashed lines.</w:t>
+        <w:t xml:space="preserve">RESPONSE: Thanks for this suggestion. The dotted line in Fig S6 was originally the 1:1 line - a strict null expectation. We have now added dashed lines for the significant correlations. Following the same logic, for S11 and S12, we have now removed lines for the non-significant correlations.</w:t>
       </w:r>
     </w:p>
     <w:p>

</xml_diff>

<commit_message>
update with edit to species response comment
</commit_message>
<xml_diff>
--- a/doc/response_to_reviewer_R1.docx
+++ b/doc/response_to_reviewer_R1.docx
@@ -504,7 +504,177 @@
           <w:bCs/>
           <w:b/>
         </w:rPr>
-        <w:t xml:space="preserve">species in the list, some of which have consistent negative drought sensitivities. This table would therefore be useful for forest managers and conservation professionals and to guide species-specific research directions.</w:t>
+        <w:t xml:space="preserve">species in the list, some of which have consistent negative drought sensitivities. This table would therefore be useful for forest managers and conservation professionals and to guide species-specific research directions. We have also added a line highlighting the contrasts between species responses in the discussion, which now reads:</w:t>
+      </w:r>
+    </w:p>
+    <w:p>
+      <w:pPr>
+        <w:pStyle w:val="BodyText"/>
+      </w:pPr>
+      <w:r>
+        <w:t xml:space="preserve">“</w:t>
+      </w:r>
+      <w:r>
+        <w:t xml:space="preserve">An important implication is that drought responses inferred from tree-ring records derived from the few species known to form reliable, dateable annual rings (n=4 at HKK;</w:t>
+      </w:r>
+      <w:r>
+        <w:t xml:space="preserve"> </w:t>
+      </w:r>
+      <w:r>
+        <w:t xml:space="preserve">Vlam</w:t>
+      </w:r>
+      <w:r>
+        <w:t xml:space="preserve"> </w:t>
+      </w:r>
+      <w:r>
+        <w:rPr>
+          <w:iCs/>
+          <w:i/>
+        </w:rPr>
+        <w:t xml:space="preserve">et al.</w:t>
+      </w:r>
+      <w:r>
+        <w:t xml:space="preserve"> </w:t>
+      </w:r>
+      <w:r>
+        <w:t xml:space="preserve">(2014)</w:t>
+      </w:r>
+      <w:r>
+        <w:t xml:space="preserve">) are unlikely to be representative of the drought responses of the entire community.</w:t>
+      </w:r>
+      <w:r>
+        <w:t xml:space="preserve"> </w:t>
+      </w:r>
+      <w:r>
+        <w:t xml:space="preserve">For example, one of the few annual-ring-forming species at HKK, deciduous</w:t>
+      </w:r>
+      <w:r>
+        <w:t xml:space="preserve"> </w:t>
+      </w:r>
+      <w:r>
+        <w:rPr>
+          <w:iCs/>
+          <w:i/>
+        </w:rPr>
+        <w:t xml:space="preserve">Afzelia xylocarpa</w:t>
+      </w:r>
+      <w:r>
+        <w:t xml:space="preserve">, had the most distinct response across the three events; it’s growth nearly doubled in the 2010 and 2020 droughts but was severely reduced in the wet-season drought (Fig. S5, Table S1).</w:t>
+      </w:r>
+      <w:r>
+        <w:t xml:space="preserve"> </w:t>
+      </w:r>
+      <w:r>
+        <w:t xml:space="preserve">Extrapolating from these could lead to erroneous inferences on species with conservation or commercial significance, e.g. </w:t>
+      </w:r>
+      <w:r>
+        <w:rPr>
+          <w:iCs/>
+          <w:i/>
+        </w:rPr>
+        <w:t xml:space="preserve">Dipterocarpus alatus</w:t>
+      </w:r>
+      <w:r>
+        <w:t xml:space="preserve"> </w:t>
+      </w:r>
+      <w:r>
+        <w:t xml:space="preserve">which presents a different drought response (Table S1).</w:t>
+      </w:r>
+      <w:r>
+        <w:t xml:space="preserve">”</w:t>
+      </w:r>
+    </w:p>
+    <w:p>
+      <w:pPr>
+        <w:pStyle w:val="BodyText"/>
+      </w:pPr>
+      <w:r>
+        <w:rPr>
+          <w:bCs/>
+          <w:b/>
+        </w:rPr>
+        <w:t xml:space="preserve">As to why different species might be responding differently, a key difference could be their evolutionary strategies along hydraulic safety vs. efficiency.</w:t>
+      </w:r>
+      <w:r>
+        <w:rPr>
+          <w:bCs/>
+          <w:b/>
+        </w:rPr>
+        <w:t xml:space="preserve"> </w:t>
+      </w:r>
+      <w:r>
+        <w:rPr>
+          <w:bCs/>
+          <w:b/>
+        </w:rPr>
+        <w:t xml:space="preserve">We have discussed our results in light of deciduousness as an example.</w:t>
+      </w:r>
+      <w:r>
+        <w:rPr>
+          <w:bCs/>
+          <w:b/>
+        </w:rPr>
+        <w:t xml:space="preserve"> </w:t>
+      </w:r>
+      <w:r>
+        <w:rPr>
+          <w:bCs/>
+          <w:b/>
+        </w:rPr>
+        <w:t xml:space="preserve">However, we recognise that many other above and belowground traits may contribute to these differences and need to examined further.</w:t>
+      </w:r>
+      <w:r>
+        <w:rPr>
+          <w:bCs/>
+          <w:b/>
+        </w:rPr>
+        <w:t xml:space="preserve"> </w:t>
+      </w:r>
+      <w:r>
+        <w:rPr>
+          <w:bCs/>
+          <w:b/>
+        </w:rPr>
+        <w:t xml:space="preserve">We have edited text in the discussion to read:</w:t>
+      </w:r>
+    </w:p>
+    <w:p>
+      <w:pPr>
+        <w:pStyle w:val="BodyText"/>
+      </w:pPr>
+      <w:r>
+        <w:t xml:space="preserve">“</w:t>
+      </w:r>
+      <w:r>
+        <w:t xml:space="preserve">Paralleling the rarity of long-term records of annual tree growth in less seasonal tropical forests</w:t>
+      </w:r>
+      <w:r>
+        <w:t xml:space="preserve"> </w:t>
+      </w:r>
+      <w:r>
+        <w:t xml:space="preserve">(Zuidema</w:t>
+      </w:r>
+      <w:r>
+        <w:t xml:space="preserve"> </w:t>
+      </w:r>
+      <w:r>
+        <w:rPr>
+          <w:iCs/>
+          <w:i/>
+        </w:rPr>
+        <w:t xml:space="preserve">et al.</w:t>
+      </w:r>
+      <w:r>
+        <w:t xml:space="preserve"> </w:t>
+      </w:r>
+      <w:r>
+        <w:t xml:space="preserve">2022)</w:t>
+      </w:r>
+      <w:r>
+        <w:t xml:space="preserve">, we know exceedingly little about how tropical tree species with different above- and below-ground traits along the hydraulic safety-efficiency spectrum respond to different types of drought, and how these responses may be modified by microenvironments.</w:t>
+      </w:r>
+      <w:r>
+        <w:t xml:space="preserve">”</w:t>
       </w:r>
     </w:p>
     <w:p>
@@ -535,7 +705,113 @@
         <w:pStyle w:val="BodyText"/>
       </w:pPr>
       <w:r>
-        <w:t xml:space="preserve">RESPONSE:</w:t>
+        <w:rPr>
+          <w:bCs/>
+          <w:b/>
+        </w:rPr>
+        <w:t xml:space="preserve">RESPONSE: Thanks for this suggestion. Our conclusion here was based on the fact that both species and individuals within species (spatial) seem to have little similarity in their responses to different droughts. At the community/stand level, these could be either because of adaptive differences among species or environmental differences among sites that interact with different drought types. Upon further discussion, we think that the term</w:t>
+      </w:r>
+      <w:r>
+        <w:rPr>
+          <w:bCs/>
+          <w:b/>
+        </w:rPr>
+        <w:t xml:space="preserve"> </w:t>
+      </w:r>
+      <w:r>
+        <w:rPr>
+          <w:bCs/>
+          <w:b/>
+        </w:rPr>
+        <w:t xml:space="preserve">“</w:t>
+      </w:r>
+      <w:r>
+        <w:rPr>
+          <w:bCs/>
+          <w:b/>
+        </w:rPr>
+        <w:t xml:space="preserve">biological insurance</w:t>
+      </w:r>
+      <w:r>
+        <w:rPr>
+          <w:bCs/>
+          <w:b/>
+        </w:rPr>
+        <w:t xml:space="preserve">”</w:t>
+      </w:r>
+      <w:r>
+        <w:rPr>
+          <w:bCs/>
+          <w:b/>
+        </w:rPr>
+        <w:t xml:space="preserve"> </w:t>
+      </w:r>
+      <w:r>
+        <w:rPr>
+          <w:bCs/>
+          <w:b/>
+        </w:rPr>
+        <w:t xml:space="preserve">(</w:t>
+      </w:r>
+      <w:r>
+        <w:rPr>
+          <w:iCs/>
+          <w:i/>
+          <w:bCs/>
+          <w:b/>
+        </w:rPr>
+        <w:t xml:space="preserve">sensu</w:t>
+      </w:r>
+      <w:r>
+        <w:rPr>
+          <w:bCs/>
+          <w:b/>
+        </w:rPr>
+        <w:t xml:space="preserve"> </w:t>
+      </w:r>
+      <w:r>
+        <w:rPr>
+          <w:bCs/>
+          <w:b/>
+        </w:rPr>
+        <w:t xml:space="preserve">Loreau</w:t>
+      </w:r>
+      <w:r>
+        <w:rPr>
+          <w:bCs/>
+          <w:b/>
+        </w:rPr>
+        <w:t xml:space="preserve"> </w:t>
+      </w:r>
+      <w:r>
+        <w:rPr>
+          <w:iCs/>
+          <w:i/>
+          <w:bCs/>
+          <w:b/>
+        </w:rPr>
+        <w:t xml:space="preserve">et al.</w:t>
+      </w:r>
+      <w:r>
+        <w:rPr>
+          <w:bCs/>
+          <w:b/>
+        </w:rPr>
+        <w:t xml:space="preserve"> </w:t>
+      </w:r>
+      <w:r>
+        <w:rPr>
+          <w:bCs/>
+          <w:b/>
+        </w:rPr>
+        <w:t xml:space="preserve">(2021)</w:t>
+      </w:r>
+      <w:r>
+        <w:rPr>
+          <w:bCs/>
+          <w:b/>
+        </w:rPr>
+        <w:t xml:space="preserve">) may be more appropriate here given its more general definition and inclusion of both species and spatial concepts of insurance. We have now revised the usage of this term in the manuscript and included a reference to this framework.</w:t>
       </w:r>
     </w:p>
     <w:p>
@@ -995,7 +1271,7 @@
           <w:iCs/>
           <w:i/>
         </w:rPr>
-        <w:t xml:space="preserve">RESPONSE: Thanks for this interesting comment. We agree that there are several hydraulic strategies both above and belowground that might impact tree growth sensitivity to drought. We chose deciduousness as a simple, illustrative example of a strategy that might be associated with some of this variation. We agree that the timing of deciduousness may be an important factor to consider, as might leaf turgor loss point, wood density etc. and considering these would be a key direction for future analyses, but beyond the scope of the current analysis.</w:t>
+        <w:t xml:space="preserve">RESPONSE: Thanks for this interesting comment. We agree that there are several hydraulic strategies both above and belowground that might impact tree growth sensitivity to drought. We chose degree of deciduousness as a simple, illustrative example of a strategy that might be associated with some of this variation. We agree that the timing of deciduousness may be an important factor to consider, as might leaf turgor loss point, wood density etc. and considering these would be a key direction for future analyses, but beyond the scope of the current analysis.</w:t>
       </w:r>
     </w:p>
     <w:p>

</xml_diff>

<commit_message>
updated response to reviewers from HCM comments
</commit_message>
<xml_diff>
--- a/doc/response_to_reviewer_R1.docx
+++ b/doc/response_to_reviewer_R1.docx
@@ -33,38 +33,137 @@
         <w:pStyle w:val="FirstParagraph"/>
       </w:pPr>
       <w:r>
-        <w:rPr>
-          <w:bCs/>
-          <w:b/>
-        </w:rPr>
-        <w:t xml:space="preserve">Title:</w:t>
-      </w:r>
-      <w:r>
-        <w:t xml:space="preserve"> </w:t>
+        <w:t xml:space="preserve">Dear Editor,</w:t>
+      </w:r>
+    </w:p>
+    <w:p>
+      <w:pPr>
+        <w:pStyle w:val="BodyText"/>
+      </w:pPr>
+      <w:r>
+        <w:t xml:space="preserve">We are pleased to submit a revised version of our manuscript,</w:t>
+      </w:r>
+      <w:r>
+        <w:t xml:space="preserve"> </w:t>
+      </w:r>
+      <w:r>
+        <w:t xml:space="preserve">“</w:t>
       </w:r>
       <w:r>
         <w:t xml:space="preserve">Drought response is not a species trait: tropical tree drought sensitivity is shaped by drought characteristics, species adaptations, and individual microenvironments</w:t>
       </w:r>
-    </w:p>
-    <w:p>
-      <w:pPr>
-        <w:pStyle w:val="BodyText"/>
-      </w:pPr>
+      <w:r>
+        <w:t xml:space="preserve">”</w:t>
+      </w:r>
+      <w:r>
+        <w:t xml:space="preserve"> </w:t>
+      </w:r>
+      <w:r>
+        <w:t xml:space="preserve">() for consideration for publication in Ecology Letters.</w:t>
+      </w:r>
+      <w:r>
+        <w:t xml:space="preserve"> </w:t>
+      </w:r>
+      <w:r>
+        <w:t xml:space="preserve">We have addressed all points raised by the reviewers as detailed in our responses to the reviewers.</w:t>
+      </w:r>
+      <w:r>
+        <w:t xml:space="preserve"> </w:t>
+      </w:r>
+      <w:r>
+        <w:t xml:space="preserve">The most significant changes were discussing global implications as well as species effects in more detail.</w:t>
+      </w:r>
+      <w:r>
+        <w:t xml:space="preserve"> </w:t>
+      </w:r>
+      <w:r>
+        <w:t xml:space="preserve">We have also revised the methodology and results to highlight the correspondence between the predictions and the results.</w:t>
+      </w:r>
+      <w:r>
+        <w:t xml:space="preserve"> </w:t>
+      </w:r>
+      <w:r>
+        <w:t xml:space="preserve">We have also updated Figures 1 and 2 as well as the relevant figures in the supplementary material as requested by the reviewers.</w:t>
+      </w:r>
+    </w:p>
+    <w:p>
+      <w:pPr>
+        <w:pStyle w:val="BodyText"/>
+      </w:pPr>
+      <w:r>
+        <w:t xml:space="preserve">Thank you for considering this revised version for publication.</w:t>
+      </w:r>
+      <w:r>
+        <w:t xml:space="preserve"> </w:t>
+      </w:r>
+      <w:r>
+        <w:t xml:space="preserve">We look forward to your response.</w:t>
+      </w:r>
+    </w:p>
+    <w:p>
+      <w:pPr>
+        <w:pStyle w:val="BodyText"/>
+      </w:pPr>
+      <w:r>
+        <w:t xml:space="preserve">Sincerely,</w:t>
+      </w:r>
+      <w:r>
+        <w:t xml:space="preserve"> </w:t>
+      </w:r>
+      <w:r>
+        <w:t xml:space="preserve">On behalf of all coauthors,</w:t>
+      </w:r>
+      <w:r>
+        <w:t xml:space="preserve"> </w:t>
+      </w:r>
+      <w:r>
+        <w:t xml:space="preserve">Krishna Anujan</w:t>
+      </w:r>
+    </w:p>
+    <w:p>
+      <w:r>
+        <w:br w:type="page"/>
+      </w:r>
+    </w:p>
+    <w:bookmarkStart w:id="31" w:name="referees-comments-to-the-authors"/>
+    <w:p>
+      <w:pPr>
+        <w:pStyle w:val="Heading2"/>
+      </w:pPr>
+      <w:r>
+        <w:rPr>
+          <w:rStyle w:val="SectionNumber"/>
+        </w:rPr>
+        <w:t xml:space="preserve">0.1</w:t>
+      </w:r>
+      <w:r>
+        <w:tab/>
+      </w:r>
       <w:r>
         <w:t xml:space="preserve">Referees’ comments to the author(s):</w:t>
       </w:r>
     </w:p>
-    <w:p>
-      <w:pPr>
-        <w:pStyle w:val="BodyText"/>
-      </w:pPr>
+    <w:bookmarkStart w:id="30" w:name="referee-1"/>
+    <w:p>
+      <w:pPr>
+        <w:pStyle w:val="Heading3"/>
+      </w:pPr>
+      <w:r>
+        <w:rPr>
+          <w:rStyle w:val="SectionNumber"/>
+        </w:rPr>
+        <w:t xml:space="preserve">0.1.1</w:t>
+      </w:r>
+      <w:r>
+        <w:tab/>
+      </w:r>
       <w:r>
         <w:t xml:space="preserve">Referee: 1</w:t>
       </w:r>
     </w:p>
     <w:p>
       <w:pPr>
-        <w:pStyle w:val="BodyText"/>
+        <w:pStyle w:val="FirstParagraph"/>
       </w:pPr>
       <w:r>
         <w:t xml:space="preserve">Comments for the Authors</w:t>
@@ -117,7 +216,11 @@
         <w:pStyle w:val="BodyText"/>
       </w:pPr>
       <w:r>
-        <w:t xml:space="preserve">RESPONSE:</w:t>
+        <w:rPr>
+          <w:bCs/>
+          <w:b/>
+        </w:rPr>
+        <w:t xml:space="preserve">RESPONSE: Thanks for this comment. This is a great idea, and we would like to include this as well to provide further context to readers. Given that we are at the limit of display items in the main text, we have included this as Figure S1 in the supplementary material.</w:t>
       </w:r>
     </w:p>
     <w:p>
@@ -339,15 +442,261 @@
       </w:pPr>
       <w:r>
         <w:rPr>
+          <w:bCs/>
+          <w:b/>
+        </w:rPr>
+        <w:t xml:space="preserve">RESPONSE: Thanks for this suggestion. We were excited to see this global study published recently. We have now discussed our focused work in relation to this global study based on the alignment of the key message - the diversity of drought responses with drought types and species traits (deciduousness). However, dendroband datasets can be key to filling gaps in spatial and climatic coverage of tree rings records in the tropics (reviewed by</w:t>
+      </w:r>
+      <w:r>
+        <w:rPr>
+          <w:bCs/>
+          <w:b/>
+        </w:rPr>
+        <w:t xml:space="preserve"> </w:t>
+      </w:r>
+      <w:r>
+        <w:rPr>
+          <w:bCs/>
+          <w:b/>
+        </w:rPr>
+        <w:t xml:space="preserve">Groenendijk</w:t>
+      </w:r>
+      <w:r>
+        <w:rPr>
+          <w:bCs/>
+          <w:b/>
+        </w:rPr>
+        <w:t xml:space="preserve"> </w:t>
+      </w:r>
+      <w:r>
+        <w:rPr>
           <w:iCs/>
           <w:i/>
-        </w:rPr>
-        <w:t xml:space="preserve">RESPONSE: Thanks for this suggestion. We were excited to see this global study published recently. We have now discussed our focused work in relation to this global study based on the alignment of the a key message - the diversity of drought responses with drought types and species traits (deciduousness). However, dendroband datasets can be key to filling gaps in spatial and climatic coverage of tree rings records in the tropics (reviewed by</w:t>
+          <w:bCs/>
+          <w:b/>
+        </w:rPr>
+        <w:t xml:space="preserve">et al.</w:t>
+      </w:r>
+      <w:r>
+        <w:rPr>
+          <w:bCs/>
+          <w:b/>
+        </w:rPr>
+        <w:t xml:space="preserve"> </w:t>
+      </w:r>
+      <w:r>
+        <w:rPr>
+          <w:bCs/>
+          <w:b/>
+        </w:rPr>
+        <w:t xml:space="preserve">(2025)</w:t>
+      </w:r>
+      <w:r>
+        <w:rPr>
+          <w:bCs/>
+          <w:b/>
+        </w:rPr>
+        <w:t xml:space="preserve">). Moreover, our results showcasing response diversity among individuals within a species demonstrates an important caveat to aggregate/species-chronology-based inferences from tree-ring records.</w:t>
+      </w:r>
+    </w:p>
+    <w:p>
+      <w:pPr>
+        <w:pStyle w:val="BodyText"/>
+      </w:pPr>
+      <w:r>
+        <w:t xml:space="preserve">• There was something missing to discuss about the species in particular, some that have been more affected than others and why, especially those in conservation categories.</w:t>
+      </w:r>
+    </w:p>
+    <w:p>
+      <w:pPr>
+        <w:pStyle w:val="BodyText"/>
+      </w:pPr>
+      <w:r>
+        <w:rPr>
+          <w:bCs/>
+          <w:b/>
+        </w:rPr>
+        <w:t xml:space="preserve">RESPONSE: Thanks for this suggestion. We have now included a supplementary table (Table S1) that details the response of specific species to specific drought events. This summary highlights our main message that the species responses are dissimilar across drought events. This table also includes available information on the IUCN categories of the species analysed (accessed in September 2025) where information was avaialable. Two of the species analysed are</w:t>
+      </w:r>
+      <w:r>
+        <w:rPr>
+          <w:bCs/>
+          <w:b/>
+        </w:rPr>
+        <w:t xml:space="preserve"> </w:t>
+      </w:r>
+      <w:r>
+        <w:rPr>
+          <w:bCs/>
+          <w:b/>
+        </w:rPr>
+        <w:t xml:space="preserve">“</w:t>
+      </w:r>
+      <w:r>
+        <w:rPr>
+          <w:bCs/>
+          <w:b/>
+        </w:rPr>
+        <w:t xml:space="preserve">Endangered</w:t>
+      </w:r>
+      <w:r>
+        <w:rPr>
+          <w:bCs/>
+          <w:b/>
+        </w:rPr>
+        <w:t xml:space="preserve">”</w:t>
+      </w:r>
+      <w:r>
+        <w:rPr>
+          <w:bCs/>
+          <w:b/>
+        </w:rPr>
+        <w:t xml:space="preserve">, including</w:t>
+      </w:r>
+      <w:r>
+        <w:rPr>
+          <w:bCs/>
+          <w:b/>
+        </w:rPr>
+        <w:t xml:space="preserve"> </w:t>
       </w:r>
       <w:r>
         <w:rPr>
           <w:iCs/>
           <w:i/>
+          <w:bCs/>
+          <w:b/>
+        </w:rPr>
+        <w:t xml:space="preserve">Afzelia xylocarpa</w:t>
+      </w:r>
+      <w:r>
+        <w:rPr>
+          <w:bCs/>
+          <w:b/>
+        </w:rPr>
+        <w:t xml:space="preserve">, the species that was discussed. There are also</w:t>
+      </w:r>
+      <w:r>
+        <w:rPr>
+          <w:bCs/>
+          <w:b/>
+        </w:rPr>
+        <w:t xml:space="preserve"> </w:t>
+      </w:r>
+      <w:r>
+        <w:rPr>
+          <w:bCs/>
+          <w:b/>
+        </w:rPr>
+        <w:t xml:space="preserve">“</w:t>
+      </w:r>
+      <w:r>
+        <w:rPr>
+          <w:bCs/>
+          <w:b/>
+        </w:rPr>
+        <w:t xml:space="preserve">Vulnerable</w:t>
+      </w:r>
+      <w:r>
+        <w:rPr>
+          <w:bCs/>
+          <w:b/>
+        </w:rPr>
+        <w:t xml:space="preserve">”</w:t>
+      </w:r>
+      <w:r>
+        <w:rPr>
+          <w:bCs/>
+          <w:b/>
+        </w:rPr>
+        <w:t xml:space="preserve"> </w:t>
+      </w:r>
+      <w:r>
+        <w:rPr>
+          <w:bCs/>
+          <w:b/>
+        </w:rPr>
+        <w:t xml:space="preserve">and</w:t>
+      </w:r>
+      <w:r>
+        <w:rPr>
+          <w:bCs/>
+          <w:b/>
+        </w:rPr>
+        <w:t xml:space="preserve"> </w:t>
+      </w:r>
+      <w:r>
+        <w:rPr>
+          <w:bCs/>
+          <w:b/>
+        </w:rPr>
+        <w:t xml:space="preserve">“</w:t>
+      </w:r>
+      <w:r>
+        <w:rPr>
+          <w:bCs/>
+          <w:b/>
+        </w:rPr>
+        <w:t xml:space="preserve">Data Deficient</w:t>
+      </w:r>
+      <w:r>
+        <w:rPr>
+          <w:bCs/>
+          <w:b/>
+        </w:rPr>
+        <w:t xml:space="preserve">”</w:t>
+      </w:r>
+      <w:r>
+        <w:rPr>
+          <w:bCs/>
+          <w:b/>
+        </w:rPr>
+        <w:t xml:space="preserve"> </w:t>
+      </w:r>
+      <w:r>
+        <w:rPr>
+          <w:bCs/>
+          <w:b/>
+        </w:rPr>
+        <w:t xml:space="preserve">species in the list, some of which have consistent negative drought sensitivities. This table would therefore be useful for forest managers and conservation professionals and to guide species-specific research directions. We have also added a line highlighting the contrasts between species responses in the discussion, which now reads:</w:t>
+      </w:r>
+    </w:p>
+    <w:p>
+      <w:pPr>
+        <w:pStyle w:val="BodyText"/>
+      </w:pPr>
+      <w:r>
+        <w:rPr>
+          <w:bCs/>
+          <w:b/>
+        </w:rPr>
+        <w:t xml:space="preserve">“</w:t>
+      </w:r>
+      <w:r>
+        <w:rPr>
+          <w:bCs/>
+          <w:b/>
+        </w:rPr>
+        <w:t xml:space="preserve">An important implication is that drought responses inferred from tree-ring records derived from the few species known to form reliable, dateable annual rings (n=4 at HKK;</w:t>
+      </w:r>
+      <w:r>
+        <w:rPr>
+          <w:bCs/>
+          <w:b/>
+        </w:rPr>
+        <w:t xml:space="preserve"> </w:t>
+      </w:r>
+      <w:r>
+        <w:rPr>
+          <w:bCs/>
+          <w:b/>
+        </w:rPr>
+        <w:t xml:space="preserve">Vlam</w:t>
+      </w:r>
+      <w:r>
+        <w:rPr>
+          <w:bCs/>
+          <w:b/>
         </w:rPr>
         <w:t xml:space="preserve"> </w:t>
       </w:r>
@@ -355,376 +704,242 @@
         <w:rPr>
           <w:iCs/>
           <w:i/>
-        </w:rPr>
-        <w:t xml:space="preserve">Groenendijk</w:t>
+          <w:bCs/>
+          <w:b/>
+        </w:rPr>
+        <w:t xml:space="preserve">et al.</w:t>
+      </w:r>
+      <w:r>
+        <w:rPr>
+          <w:bCs/>
+          <w:b/>
+        </w:rPr>
+        <w:t xml:space="preserve"> </w:t>
+      </w:r>
+      <w:r>
+        <w:rPr>
+          <w:bCs/>
+          <w:b/>
+        </w:rPr>
+        <w:t xml:space="preserve">(2014)</w:t>
+      </w:r>
+      <w:r>
+        <w:rPr>
+          <w:bCs/>
+          <w:b/>
+        </w:rPr>
+        <w:t xml:space="preserve">) are unlikely to be representative of the drought responses of the entire community.</w:t>
+      </w:r>
+      <w:r>
+        <w:rPr>
+          <w:bCs/>
+          <w:b/>
+        </w:rPr>
+        <w:t xml:space="preserve"> </w:t>
+      </w:r>
+      <w:r>
+        <w:rPr>
+          <w:bCs/>
+          <w:b/>
+        </w:rPr>
+        <w:t xml:space="preserve">For example, one of the few annual-ring-forming species at HKK, deciduous</w:t>
+      </w:r>
+      <w:r>
+        <w:rPr>
+          <w:bCs/>
+          <w:b/>
+        </w:rPr>
+        <w:t xml:space="preserve"> </w:t>
       </w:r>
       <w:r>
         <w:rPr>
           <w:iCs/>
           <w:i/>
-        </w:rPr>
-        <w:t xml:space="preserve"> </w:t>
+          <w:bCs/>
+          <w:b/>
+        </w:rPr>
+        <w:t xml:space="preserve">Afzelia xylocarpa</w:t>
+      </w:r>
+      <w:r>
+        <w:rPr>
+          <w:bCs/>
+          <w:b/>
+        </w:rPr>
+        <w:t xml:space="preserve">, had the most distinct response across the three events; it’s growth nearly doubled in the 2010 and 2020 droughts but was severely reduced in the wet-season drought (Fig. S5, Table S1).</w:t>
+      </w:r>
+      <w:r>
+        <w:rPr>
+          <w:bCs/>
+          <w:b/>
+        </w:rPr>
+        <w:t xml:space="preserve"> </w:t>
+      </w:r>
+      <w:r>
+        <w:rPr>
+          <w:bCs/>
+          <w:b/>
+        </w:rPr>
+        <w:t xml:space="preserve">Extrapolating from these could lead to erroneous inferences on species with conservation or commercial significance, e.g. </w:t>
       </w:r>
       <w:r>
         <w:rPr>
           <w:iCs/>
           <w:i/>
+          <w:bCs/>
+          <w:b/>
+        </w:rPr>
+        <w:t xml:space="preserve">Dipterocarpus alatus</w:t>
+      </w:r>
+      <w:r>
+        <w:rPr>
+          <w:bCs/>
+          <w:b/>
+        </w:rPr>
+        <w:t xml:space="preserve"> </w:t>
+      </w:r>
+      <w:r>
+        <w:rPr>
+          <w:bCs/>
+          <w:b/>
+        </w:rPr>
+        <w:t xml:space="preserve">which presents a different drought response (Table S1).</w:t>
+      </w:r>
+      <w:r>
+        <w:rPr>
+          <w:bCs/>
+          <w:b/>
+        </w:rPr>
+        <w:t xml:space="preserve">”</w:t>
+      </w:r>
+    </w:p>
+    <w:p>
+      <w:pPr>
+        <w:pStyle w:val="BodyText"/>
+      </w:pPr>
+      <w:r>
+        <w:rPr>
+          <w:bCs/>
+          <w:b/>
+        </w:rPr>
+        <w:t xml:space="preserve">As to why different species might be responding differently, a key difference could be their evolutionary strategies along hydraulic safety vs. efficiency.</w:t>
+      </w:r>
+      <w:r>
+        <w:rPr>
+          <w:bCs/>
+          <w:b/>
+        </w:rPr>
+        <w:t xml:space="preserve"> </w:t>
+      </w:r>
+      <w:r>
+        <w:rPr>
+          <w:bCs/>
+          <w:b/>
+        </w:rPr>
+        <w:t xml:space="preserve">We have discussed our results in light of deciduousness as an example.</w:t>
+      </w:r>
+      <w:r>
+        <w:rPr>
+          <w:bCs/>
+          <w:b/>
+        </w:rPr>
+        <w:t xml:space="preserve"> </w:t>
+      </w:r>
+      <w:r>
+        <w:rPr>
+          <w:bCs/>
+          <w:b/>
+        </w:rPr>
+        <w:t xml:space="preserve">However, we recognise that many other above and belowground traits may contribute to these differences and need to examined further.</w:t>
+      </w:r>
+      <w:r>
+        <w:rPr>
+          <w:bCs/>
+          <w:b/>
+        </w:rPr>
+        <w:t xml:space="preserve"> </w:t>
+      </w:r>
+      <w:r>
+        <w:rPr>
+          <w:bCs/>
+          <w:b/>
+        </w:rPr>
+        <w:t xml:space="preserve">We have edited text in the discussion to read:</w:t>
+      </w:r>
+    </w:p>
+    <w:p>
+      <w:pPr>
+        <w:pStyle w:val="BodyText"/>
+      </w:pPr>
+      <w:r>
+        <w:rPr>
+          <w:bCs/>
+          <w:b/>
+        </w:rPr>
+        <w:t xml:space="preserve">“</w:t>
+      </w:r>
+      <w:r>
+        <w:rPr>
+          <w:bCs/>
+          <w:b/>
+        </w:rPr>
+        <w:t xml:space="preserve">Paralleling the rarity of long-term records of annual tree growth in less seasonal tropical forests</w:t>
+      </w:r>
+      <w:r>
+        <w:rPr>
+          <w:bCs/>
+          <w:b/>
+        </w:rPr>
+        <w:t xml:space="preserve"> </w:t>
+      </w:r>
+      <w:r>
+        <w:rPr>
+          <w:bCs/>
+          <w:b/>
+        </w:rPr>
+        <w:t xml:space="preserve">(Zuidema</w:t>
+      </w:r>
+      <w:r>
+        <w:rPr>
+          <w:bCs/>
+          <w:b/>
+        </w:rPr>
+        <w:t xml:space="preserve"> </w:t>
+      </w:r>
+      <w:r>
+        <w:rPr>
           <w:iCs/>
           <w:i/>
+          <w:bCs/>
+          <w:b/>
         </w:rPr>
         <w:t xml:space="preserve">et al.</w:t>
       </w:r>
       <w:r>
         <w:rPr>
-          <w:iCs/>
-          <w:i/>
-        </w:rPr>
-        <w:t xml:space="preserve"> </w:t>
-      </w:r>
-      <w:r>
-        <w:rPr>
-          <w:iCs/>
-          <w:i/>
-        </w:rPr>
-        <w:t xml:space="preserve">(2025)</w:t>
-      </w:r>
-      <w:r>
-        <w:rPr>
-          <w:iCs/>
-          <w:i/>
-        </w:rPr>
-        <w:t xml:space="preserve">). Moreover, our results showcasing response diversity among individuals within a species demonstrates an important caveat to aggregate/species-chronology-based inferences from tree-ring records.</w:t>
-      </w:r>
-    </w:p>
-    <w:p>
-      <w:pPr>
-        <w:pStyle w:val="BodyText"/>
-      </w:pPr>
-      <w:r>
-        <w:t xml:space="preserve">• There was something missing to discuss about the species in particular, some that have been more affected than others and why, especially those in conservation categories.</w:t>
-      </w:r>
-    </w:p>
-    <w:p>
-      <w:pPr>
-        <w:pStyle w:val="BodyText"/>
-      </w:pPr>
-      <w:r>
-        <w:rPr>
-          <w:bCs/>
-          <w:b/>
-        </w:rPr>
-        <w:t xml:space="preserve">RESPONSE: Thanks for this suggestion. We have now included a supplementary table (Table S1) that details the response of specific species to specific drought events. This summary highlights our main message that the species responses are dissimilar across drought events. This table also includes available information on the IUCN categories of the species analysed (accessed in September 2025) where information was avaialable. Two of the species analysed are</w:t>
-      </w:r>
-      <w:r>
-        <w:rPr>
-          <w:bCs/>
-          <w:b/>
-        </w:rPr>
-        <w:t xml:space="preserve"> </w:t>
-      </w:r>
-      <w:r>
-        <w:rPr>
-          <w:bCs/>
-          <w:b/>
-        </w:rPr>
-        <w:t xml:space="preserve">“</w:t>
-      </w:r>
-      <w:r>
-        <w:rPr>
-          <w:bCs/>
-          <w:b/>
-        </w:rPr>
-        <w:t xml:space="preserve">Endangered</w:t>
-      </w:r>
-      <w:r>
-        <w:rPr>
-          <w:bCs/>
-          <w:b/>
-        </w:rPr>
-        <w:t xml:space="preserve">”</w:t>
-      </w:r>
-      <w:r>
-        <w:rPr>
-          <w:bCs/>
-          <w:b/>
-        </w:rPr>
-        <w:t xml:space="preserve">, including</w:t>
-      </w:r>
-      <w:r>
-        <w:rPr>
-          <w:bCs/>
-          <w:b/>
-        </w:rPr>
-        <w:t xml:space="preserve"> </w:t>
-      </w:r>
-      <w:r>
-        <w:rPr>
-          <w:iCs/>
-          <w:i/>
-          <w:bCs/>
-          <w:b/>
-        </w:rPr>
-        <w:t xml:space="preserve">Afzelia xylocarpa</w:t>
-      </w:r>
-      <w:r>
-        <w:rPr>
-          <w:bCs/>
-          <w:b/>
-        </w:rPr>
-        <w:t xml:space="preserve">, the species that was discussed. There are also</w:t>
-      </w:r>
-      <w:r>
-        <w:rPr>
-          <w:bCs/>
-          <w:b/>
-        </w:rPr>
-        <w:t xml:space="preserve"> </w:t>
-      </w:r>
-      <w:r>
-        <w:rPr>
-          <w:bCs/>
-          <w:b/>
-        </w:rPr>
-        <w:t xml:space="preserve">“</w:t>
-      </w:r>
-      <w:r>
-        <w:rPr>
-          <w:bCs/>
-          <w:b/>
-        </w:rPr>
-        <w:t xml:space="preserve">Vulnerable</w:t>
-      </w:r>
-      <w:r>
-        <w:rPr>
-          <w:bCs/>
-          <w:b/>
-        </w:rPr>
-        <w:t xml:space="preserve">”</w:t>
-      </w:r>
-      <w:r>
-        <w:rPr>
-          <w:bCs/>
-          <w:b/>
-        </w:rPr>
-        <w:t xml:space="preserve"> </w:t>
-      </w:r>
-      <w:r>
-        <w:rPr>
-          <w:bCs/>
-          <w:b/>
-        </w:rPr>
-        <w:t xml:space="preserve">and</w:t>
-      </w:r>
-      <w:r>
-        <w:rPr>
-          <w:bCs/>
-          <w:b/>
-        </w:rPr>
-        <w:t xml:space="preserve"> </w:t>
-      </w:r>
-      <w:r>
-        <w:rPr>
-          <w:bCs/>
-          <w:b/>
-        </w:rPr>
-        <w:t xml:space="preserve">“</w:t>
-      </w:r>
-      <w:r>
-        <w:rPr>
-          <w:bCs/>
-          <w:b/>
-        </w:rPr>
-        <w:t xml:space="preserve">Data Deficient</w:t>
-      </w:r>
-      <w:r>
-        <w:rPr>
-          <w:bCs/>
-          <w:b/>
-        </w:rPr>
-        <w:t xml:space="preserve">”</w:t>
-      </w:r>
-      <w:r>
-        <w:rPr>
-          <w:bCs/>
-          <w:b/>
-        </w:rPr>
-        <w:t xml:space="preserve"> </w:t>
-      </w:r>
-      <w:r>
-        <w:rPr>
-          <w:bCs/>
-          <w:b/>
-        </w:rPr>
-        <w:t xml:space="preserve">species in the list, some of which have consistent negative drought sensitivities. This table would therefore be useful for forest managers and conservation professionals and to guide species-specific research directions. We have also added a line highlighting the contrasts between species responses in the discussion, which now reads:</w:t>
-      </w:r>
-    </w:p>
-    <w:p>
-      <w:pPr>
-        <w:pStyle w:val="BodyText"/>
-      </w:pPr>
-      <w:r>
-        <w:t xml:space="preserve">“</w:t>
-      </w:r>
-      <w:r>
-        <w:t xml:space="preserve">An important implication is that drought responses inferred from tree-ring records derived from the few species known to form reliable, dateable annual rings (n=4 at HKK;</w:t>
-      </w:r>
-      <w:r>
-        <w:t xml:space="preserve"> </w:t>
-      </w:r>
-      <w:r>
-        <w:t xml:space="preserve">Vlam</w:t>
-      </w:r>
-      <w:r>
-        <w:t xml:space="preserve"> </w:t>
-      </w:r>
-      <w:r>
-        <w:rPr>
-          <w:iCs/>
-          <w:i/>
-        </w:rPr>
-        <w:t xml:space="preserve">et al.</w:t>
-      </w:r>
-      <w:r>
-        <w:t xml:space="preserve"> </w:t>
-      </w:r>
-      <w:r>
-        <w:t xml:space="preserve">(2014)</w:t>
-      </w:r>
-      <w:r>
-        <w:t xml:space="preserve">) are unlikely to be representative of the drought responses of the entire community.</w:t>
-      </w:r>
-      <w:r>
-        <w:t xml:space="preserve"> </w:t>
-      </w:r>
-      <w:r>
-        <w:t xml:space="preserve">For example, one of the few annual-ring-forming species at HKK, deciduous</w:t>
-      </w:r>
-      <w:r>
-        <w:t xml:space="preserve"> </w:t>
-      </w:r>
-      <w:r>
-        <w:rPr>
-          <w:iCs/>
-          <w:i/>
-        </w:rPr>
-        <w:t xml:space="preserve">Afzelia xylocarpa</w:t>
-      </w:r>
-      <w:r>
-        <w:t xml:space="preserve">, had the most distinct response across the three events; it’s growth nearly doubled in the 2010 and 2020 droughts but was severely reduced in the wet-season drought (Fig. S5, Table S1).</w:t>
-      </w:r>
-      <w:r>
-        <w:t xml:space="preserve"> </w:t>
-      </w:r>
-      <w:r>
-        <w:t xml:space="preserve">Extrapolating from these could lead to erroneous inferences on species with conservation or commercial significance, e.g. </w:t>
-      </w:r>
-      <w:r>
-        <w:rPr>
-          <w:iCs/>
-          <w:i/>
-        </w:rPr>
-        <w:t xml:space="preserve">Dipterocarpus alatus</w:t>
-      </w:r>
-      <w:r>
-        <w:t xml:space="preserve"> </w:t>
-      </w:r>
-      <w:r>
-        <w:t xml:space="preserve">which presents a different drought response (Table S1).</w:t>
-      </w:r>
-      <w:r>
-        <w:t xml:space="preserve">”</w:t>
-      </w:r>
-    </w:p>
-    <w:p>
-      <w:pPr>
-        <w:pStyle w:val="BodyText"/>
-      </w:pPr>
-      <w:r>
-        <w:rPr>
-          <w:bCs/>
-          <w:b/>
-        </w:rPr>
-        <w:t xml:space="preserve">As to why different species might be responding differently, a key difference could be their evolutionary strategies along hydraulic safety vs. efficiency.</w:t>
-      </w:r>
-      <w:r>
-        <w:rPr>
-          <w:bCs/>
-          <w:b/>
-        </w:rPr>
-        <w:t xml:space="preserve"> </w:t>
-      </w:r>
-      <w:r>
-        <w:rPr>
-          <w:bCs/>
-          <w:b/>
-        </w:rPr>
-        <w:t xml:space="preserve">We have discussed our results in light of deciduousness as an example.</w:t>
-      </w:r>
-      <w:r>
-        <w:rPr>
-          <w:bCs/>
-          <w:b/>
-        </w:rPr>
-        <w:t xml:space="preserve"> </w:t>
-      </w:r>
-      <w:r>
-        <w:rPr>
-          <w:bCs/>
-          <w:b/>
-        </w:rPr>
-        <w:t xml:space="preserve">However, we recognise that many other above and belowground traits may contribute to these differences and need to examined further.</w:t>
-      </w:r>
-      <w:r>
-        <w:rPr>
-          <w:bCs/>
-          <w:b/>
-        </w:rPr>
-        <w:t xml:space="preserve"> </w:t>
-      </w:r>
-      <w:r>
-        <w:rPr>
-          <w:bCs/>
-          <w:b/>
-        </w:rPr>
-        <w:t xml:space="preserve">We have edited text in the discussion to read:</w:t>
-      </w:r>
-    </w:p>
-    <w:p>
-      <w:pPr>
-        <w:pStyle w:val="BodyText"/>
-      </w:pPr>
-      <w:r>
-        <w:t xml:space="preserve">“</w:t>
-      </w:r>
-      <w:r>
-        <w:t xml:space="preserve">Paralleling the rarity of long-term records of annual tree growth in less seasonal tropical forests</w:t>
-      </w:r>
-      <w:r>
-        <w:t xml:space="preserve"> </w:t>
-      </w:r>
-      <w:r>
-        <w:t xml:space="preserve">(Zuidema</w:t>
-      </w:r>
-      <w:r>
-        <w:t xml:space="preserve"> </w:t>
-      </w:r>
-      <w:r>
-        <w:rPr>
-          <w:iCs/>
-          <w:i/>
-        </w:rPr>
-        <w:t xml:space="preserve">et al.</w:t>
-      </w:r>
-      <w:r>
-        <w:t xml:space="preserve"> </w:t>
-      </w:r>
-      <w:r>
+          <w:bCs/>
+          <w:b/>
+        </w:rPr>
+        <w:t xml:space="preserve"> </w:t>
+      </w:r>
+      <w:r>
+        <w:rPr>
+          <w:bCs/>
+          <w:b/>
+        </w:rPr>
         <w:t xml:space="preserve">2022)</w:t>
       </w:r>
       <w:r>
+        <w:rPr>
+          <w:bCs/>
+          <w:b/>
+        </w:rPr>
         <w:t xml:space="preserve">, we know exceedingly little about how tropical tree species with different above- and below-ground traits along the hydraulic safety-efficiency spectrum respond to different types of drought, and how these responses may be modified by microenvironments.</w:t>
       </w:r>
       <w:r>
+        <w:rPr>
+          <w:bCs/>
+          <w:b/>
+        </w:rPr>
         <w:t xml:space="preserve">”</w:t>
       </w:r>
     </w:p>
@@ -1041,20 +1256,32 @@
           <w:bCs/>
           <w:b/>
         </w:rPr>
-        <w:t xml:space="preserve">RESPONSE: Since all crown exposure categories had negative growth sensitivities in 2015 and 2020, crown exposure was not associated with large differences in the magnitude or direction of sensitivity. In other words, more exposed trees had more or less similar growth declines compared to less exposed/understory trees. We have now clarified this in the text which now reads:</w:t>
-      </w:r>
-    </w:p>
-    <w:p>
-      <w:pPr>
-        <w:pStyle w:val="BodyText"/>
-      </w:pPr>
-      <w:r>
+        <w:t xml:space="preserve">RESPONSE: We agree the wording could be clearer. Our focus is on how growth sensitivity changes with crown exposure. Since all crown exposure categories had negative growth sensitivities in 2015 and 2020, crown exposure was not associated with large differences in the magnitude or direction of sensitivity. In other words, more exposed trees had more or less similar growth declines compared to less exposed/understory trees. We have now clarified this in the text which now reads:</w:t>
+      </w:r>
+    </w:p>
+    <w:p>
+      <w:pPr>
+        <w:pStyle w:val="BodyText"/>
+      </w:pPr>
+      <w:r>
+        <w:rPr>
+          <w:bCs/>
+          <w:b/>
+        </w:rPr>
         <w:t xml:space="preserve">“</w:t>
       </w:r>
       <w:r>
-        <w:t xml:space="preserve">Predicted effects of CII on sensitivity decreased monotonically, with a decrease to negative sensitivities in category 4 and 5 in 2010, but all CII categories in 2015 and 2020 has similar predictions, showing that exposure was not associated with altered sensitivity.</w:t>
-      </w:r>
-      <w:r>
+        <w:rPr>
+          <w:bCs/>
+          <w:b/>
+        </w:rPr>
+        <w:t xml:space="preserve">Predicted effects of CII on sensitivity decreased monotonically, with strong decreases in 2010, weak decrease in 2015, and no effect in 2020.</w:t>
+      </w:r>
+      <w:r>
+        <w:rPr>
+          <w:bCs/>
+          <w:b/>
+        </w:rPr>
         <w:t xml:space="preserve">”</w:t>
       </w:r>
     </w:p>
@@ -1183,8 +1410,8 @@
       </w:pPr>
       <w:r>
         <w:rPr>
-          <w:iCs/>
-          <w:i/>
+          <w:bCs/>
+          <w:b/>
         </w:rPr>
         <w:t xml:space="preserve">RESPONSE: Thanks for this suggestion. We have removed 2023 and 2024 from the x-axis. While we agree that there is a lot more to discuss and analyse from this figure, we wanted to be careful not to overinterpret the growth patterns without adequate analysis of other covariates. For example, the pattern of suppressed growth after the 2015 drought is not necessarily because of lag times in recovery but more likely because drought conditions extended into 2016 - this was a multi-year drought - and El Nino conditions switched to La Nina only late in 2016, leading to a late monsoon. Our analysis was focussed on episodic droughts, and therefore we chose not to analyse and interpret the whole timeseries in this study. We recognise however, that lagged responses and compensatory responses would be important in such timeseries and hope to answer these as the dataset accumulates.</w:t>
       </w:r>
@@ -1319,8 +1546,8 @@
       </w:pPr>
       <w:r>
         <w:rPr>
-          <w:iCs/>
-          <w:i/>
+          <w:bCs/>
+          <w:b/>
         </w:rPr>
         <w:t xml:space="preserve">RESPONSE: Thanks for this interesting comment. We agree that there are several hydraulic strategies both above and belowground that might impact tree growth sensitivity to drought. We chose degree of deciduousness as a simple, illustrative example of a strategy that might be associated with some of this variation. We agree that the timing of deciduousness may be an important factor to consider, as might leaf turgor loss point, wood density etc. and considering these would be a key direction for future analyses, but beyond the scope of the current analysis.</w:t>
       </w:r>
@@ -1517,6 +1744,8 @@
         <w:t xml:space="preserve">RESPONSE: Thanks for your favourable review of the manuscript. We have now addressed all the reviewer comments, which have improved the manuscript. We hope that the manuscript can be considered for publication in Ecology Letters.</w:t>
       </w:r>
     </w:p>
+    <w:bookmarkEnd w:id="30"/>
+    <w:bookmarkEnd w:id="31"/>
     <w:sectPr>
       <w:headerReference r:id="rId11" w:type="even"/>
       <w:headerReference r:id="rId9" w:type="default"/>

</xml_diff>